<commit_message>
Updating report, fixing true/false swap at bottom of editEventPage
</commit_message>
<xml_diff>
--- a/Narthana_Dyszel_Project_Proposal.docx
+++ b/Narthana_Dyszel_Project_Proposal.docx
@@ -1,6 +1,6 @@
 
 <file path=word/document.xml><?xml version="1.0" encoding="utf-8"?>
-<w:document xmlns:wpc="http://schemas.microsoft.com/office/word/2010/wordprocessingCanvas" xmlns:mc="http://schemas.openxmlformats.org/markup-compatibility/2006" xmlns:o="urn:schemas-microsoft-com:office:office" xmlns:r="http://schemas.openxmlformats.org/officeDocument/2006/relationships" xmlns:m="http://schemas.openxmlformats.org/officeDocument/2006/math" xmlns:v="urn:schemas-microsoft-com:vml" xmlns:wp14="http://schemas.microsoft.com/office/word/2010/wordprocessingDrawing" xmlns:wp="http://schemas.openxmlformats.org/drawingml/2006/wordprocessingDrawing" xmlns:w10="urn:schemas-microsoft-com:office:word" xmlns:w="http://schemas.openxmlformats.org/wordprocessingml/2006/main" xmlns:w14="http://schemas.microsoft.com/office/word/2010/wordml" xmlns:wpg="http://schemas.microsoft.com/office/word/2010/wordprocessingGroup" xmlns:wpi="http://schemas.microsoft.com/office/word/2010/wordprocessingInk" xmlns:wne="http://schemas.microsoft.com/office/word/2006/wordml" xmlns:wps="http://schemas.microsoft.com/office/word/2010/wordprocessingShape" mc:Ignorable="w14 wp14">
+<w:document xmlns:wpc="http://schemas.microsoft.com/office/word/2010/wordprocessingCanvas" xmlns:mo="http://schemas.microsoft.com/office/mac/office/2008/main" xmlns:mc="http://schemas.openxmlformats.org/markup-compatibility/2006" xmlns:mv="urn:schemas-microsoft-com:mac:vml" xmlns:o="urn:schemas-microsoft-com:office:office" xmlns:r="http://schemas.openxmlformats.org/officeDocument/2006/relationships" xmlns:m="http://schemas.openxmlformats.org/officeDocument/2006/math" xmlns:v="urn:schemas-microsoft-com:vml" xmlns:wp14="http://schemas.microsoft.com/office/word/2010/wordprocessingDrawing" xmlns:wp="http://schemas.openxmlformats.org/drawingml/2006/wordprocessingDrawing" xmlns:w10="urn:schemas-microsoft-com:office:word" xmlns:w="http://schemas.openxmlformats.org/wordprocessingml/2006/main" xmlns:w14="http://schemas.microsoft.com/office/word/2010/wordml" xmlns:wpg="http://schemas.microsoft.com/office/word/2010/wordprocessingGroup" xmlns:wpi="http://schemas.microsoft.com/office/word/2010/wordprocessingInk" xmlns:wne="http://schemas.microsoft.com/office/word/2006/wordml" xmlns:wps="http://schemas.microsoft.com/office/word/2010/wordprocessingShape" mc:Ignorable="w14 wp14">
   <w:body>
     <w:p>
       <w:pPr>
@@ -537,12 +537,321 @@
         </w:rPr>
         <w:t>Name of event, start/end time, attendees, location, and whether or not the event is a recurring event</w:t>
       </w:r>
+    </w:p>
+    <w:p>
+      <w:pPr>
+        <w:rPr>
+          <w:rFonts w:ascii="Times New Roman" w:hAnsi="Times New Roman" w:cs="Times New Roman"/>
+          <w:b/>
+          <w:sz w:val="24"/>
+          <w:szCs w:val="24"/>
+        </w:rPr>
+      </w:pPr>
+      <w:r>
+        <w:rPr>
+          <w:rFonts w:ascii="Times New Roman" w:hAnsi="Times New Roman" w:cs="Times New Roman"/>
+          <w:b/>
+          <w:sz w:val="24"/>
+          <w:szCs w:val="24"/>
+        </w:rPr>
+        <w:t>Sample Runs</w:t>
+      </w:r>
+    </w:p>
+    <w:p>
+      <w:pPr>
+        <w:rPr>
+          <w:rFonts w:ascii="Times New Roman" w:hAnsi="Times New Roman" w:cs="Times New Roman"/>
+          <w:sz w:val="24"/>
+          <w:szCs w:val="24"/>
+        </w:rPr>
+      </w:pPr>
+      <w:r>
+        <w:rPr>
+          <w:rFonts w:ascii="Times New Roman" w:hAnsi="Times New Roman" w:cs="Times New Roman"/>
+          <w:sz w:val="24"/>
+          <w:szCs w:val="24"/>
+        </w:rPr>
+        <w:t>Top left: Login window</w:t>
+      </w:r>
+    </w:p>
+    <w:p>
+      <w:pPr>
+        <w:rPr>
+          <w:rFonts w:ascii="Times New Roman" w:hAnsi="Times New Roman" w:cs="Times New Roman"/>
+          <w:sz w:val="24"/>
+          <w:szCs w:val="24"/>
+        </w:rPr>
+      </w:pPr>
+      <w:r>
+        <w:rPr>
+          <w:rFonts w:ascii="Times New Roman" w:hAnsi="Times New Roman" w:cs="Times New Roman"/>
+          <w:sz w:val="24"/>
+          <w:szCs w:val="24"/>
+        </w:rPr>
+        <w:t>Top right: Edit event window</w:t>
+      </w:r>
+    </w:p>
+    <w:p>
+      <w:pPr>
+        <w:rPr>
+          <w:rFonts w:ascii="Times New Roman" w:hAnsi="Times New Roman" w:cs="Times New Roman"/>
+          <w:sz w:val="24"/>
+          <w:szCs w:val="24"/>
+        </w:rPr>
+      </w:pPr>
+      <w:r>
+        <w:rPr>
+          <w:rFonts w:ascii="Times New Roman" w:hAnsi="Times New Roman" w:cs="Times New Roman"/>
+          <w:sz w:val="24"/>
+          <w:szCs w:val="24"/>
+        </w:rPr>
+        <w:lastRenderedPageBreak/>
+        <w:t>Bottom: Monthly view</w:t>
+      </w:r>
       <w:bookmarkStart w:id="0" w:name="_GoBack"/>
       <w:bookmarkEnd w:id="0"/>
     </w:p>
+    <w:p>
+      <w:pPr>
+        <w:rPr>
+          <w:rFonts w:ascii="Times New Roman" w:hAnsi="Times New Roman" w:cs="Times New Roman"/>
+          <w:sz w:val="24"/>
+          <w:szCs w:val="24"/>
+        </w:rPr>
+      </w:pPr>
+      <w:r>
+        <w:rPr>
+          <w:rFonts w:ascii="Times New Roman" w:hAnsi="Times New Roman" w:cs="Times New Roman"/>
+          <w:noProof/>
+          <w:sz w:val="24"/>
+          <w:szCs w:val="24"/>
+        </w:rPr>
+        <w:drawing>
+          <wp:inline distT="0" distB="0" distL="0" distR="0" wp14:anchorId="5A17F860" wp14:editId="64A06545">
+            <wp:extent cx="2857500" cy="2002692"/>
+            <wp:effectExtent l="0" t="0" r="0" b="4445"/>
+            <wp:docPr id="1" name="Picture 1" descr="Macintosh HD:Users:Nick:Desktop:1.tiff"/>
+            <wp:cNvGraphicFramePr>
+              <a:graphicFrameLocks xmlns:a="http://schemas.openxmlformats.org/drawingml/2006/main" noChangeAspect="1"/>
+            </wp:cNvGraphicFramePr>
+            <a:graphic xmlns:a="http://schemas.openxmlformats.org/drawingml/2006/main">
+              <a:graphicData uri="http://schemas.openxmlformats.org/drawingml/2006/picture">
+                <pic:pic xmlns:pic="http://schemas.openxmlformats.org/drawingml/2006/picture">
+                  <pic:nvPicPr>
+                    <pic:cNvPr id="0" name="Picture 1" descr="Macintosh HD:Users:Nick:Desktop:1.tiff"/>
+                    <pic:cNvPicPr>
+                      <a:picLocks noChangeAspect="1" noChangeArrowheads="1"/>
+                    </pic:cNvPicPr>
+                  </pic:nvPicPr>
+                  <pic:blipFill>
+                    <a:blip r:embed="rId8">
+                      <a:extLst>
+                        <a:ext uri="{28A0092B-C50C-407E-A947-70E740481C1C}">
+                          <a14:useLocalDpi xmlns:a14="http://schemas.microsoft.com/office/drawing/2010/main" val="0"/>
+                        </a:ext>
+                      </a:extLst>
+                    </a:blip>
+                    <a:srcRect/>
+                    <a:stretch>
+                      <a:fillRect/>
+                    </a:stretch>
+                  </pic:blipFill>
+                  <pic:spPr bwMode="auto">
+                    <a:xfrm>
+                      <a:off x="0" y="0"/>
+                      <a:ext cx="2858509" cy="2003399"/>
+                    </a:xfrm>
+                    <a:prstGeom prst="rect">
+                      <a:avLst/>
+                    </a:prstGeom>
+                    <a:noFill/>
+                    <a:ln>
+                      <a:noFill/>
+                    </a:ln>
+                  </pic:spPr>
+                </pic:pic>
+              </a:graphicData>
+            </a:graphic>
+          </wp:inline>
+        </w:drawing>
+      </w:r>
+      <w:r>
+        <w:rPr>
+          <w:rFonts w:ascii="Times New Roman" w:hAnsi="Times New Roman" w:cs="Times New Roman"/>
+          <w:noProof/>
+          <w:sz w:val="24"/>
+          <w:szCs w:val="24"/>
+        </w:rPr>
+        <w:drawing>
+          <wp:inline distT="0" distB="0" distL="0" distR="0" wp14:anchorId="785A0591" wp14:editId="30949565">
+            <wp:extent cx="2844955" cy="1993900"/>
+            <wp:effectExtent l="0" t="0" r="0" b="0"/>
+            <wp:docPr id="3" name="Picture 3" descr="Macintosh HD:Users:Nick:Desktop:3.tiff"/>
+            <wp:cNvGraphicFramePr>
+              <a:graphicFrameLocks xmlns:a="http://schemas.openxmlformats.org/drawingml/2006/main" noChangeAspect="1"/>
+            </wp:cNvGraphicFramePr>
+            <a:graphic xmlns:a="http://schemas.openxmlformats.org/drawingml/2006/main">
+              <a:graphicData uri="http://schemas.openxmlformats.org/drawingml/2006/picture">
+                <pic:pic xmlns:pic="http://schemas.openxmlformats.org/drawingml/2006/picture">
+                  <pic:nvPicPr>
+                    <pic:cNvPr id="0" name="Picture 3" descr="Macintosh HD:Users:Nick:Desktop:3.tiff"/>
+                    <pic:cNvPicPr>
+                      <a:picLocks noChangeAspect="1" noChangeArrowheads="1"/>
+                    </pic:cNvPicPr>
+                  </pic:nvPicPr>
+                  <pic:blipFill>
+                    <a:blip r:embed="rId9">
+                      <a:extLst>
+                        <a:ext uri="{28A0092B-C50C-407E-A947-70E740481C1C}">
+                          <a14:useLocalDpi xmlns:a14="http://schemas.microsoft.com/office/drawing/2010/main" val="0"/>
+                        </a:ext>
+                      </a:extLst>
+                    </a:blip>
+                    <a:srcRect/>
+                    <a:stretch>
+                      <a:fillRect/>
+                    </a:stretch>
+                  </pic:blipFill>
+                  <pic:spPr bwMode="auto">
+                    <a:xfrm>
+                      <a:off x="0" y="0"/>
+                      <a:ext cx="2845469" cy="1994260"/>
+                    </a:xfrm>
+                    <a:prstGeom prst="rect">
+                      <a:avLst/>
+                    </a:prstGeom>
+                    <a:noFill/>
+                    <a:ln>
+                      <a:noFill/>
+                    </a:ln>
+                  </pic:spPr>
+                </pic:pic>
+              </a:graphicData>
+            </a:graphic>
+          </wp:inline>
+        </w:drawing>
+      </w:r>
+      <w:r>
+        <w:rPr>
+          <w:rFonts w:ascii="Times New Roman" w:hAnsi="Times New Roman" w:cs="Times New Roman"/>
+          <w:noProof/>
+          <w:sz w:val="24"/>
+          <w:szCs w:val="24"/>
+        </w:rPr>
+        <w:drawing>
+          <wp:inline distT="0" distB="0" distL="0" distR="0" wp14:anchorId="4F341823" wp14:editId="1C8EC564">
+            <wp:extent cx="4114800" cy="2883878"/>
+            <wp:effectExtent l="0" t="0" r="0" b="12065"/>
+            <wp:docPr id="2" name="Picture 2" descr="Macintosh HD:Users:Nick:Desktop:2.tiff"/>
+            <wp:cNvGraphicFramePr>
+              <a:graphicFrameLocks xmlns:a="http://schemas.openxmlformats.org/drawingml/2006/main" noChangeAspect="1"/>
+            </wp:cNvGraphicFramePr>
+            <a:graphic xmlns:a="http://schemas.openxmlformats.org/drawingml/2006/main">
+              <a:graphicData uri="http://schemas.openxmlformats.org/drawingml/2006/picture">
+                <pic:pic xmlns:pic="http://schemas.openxmlformats.org/drawingml/2006/picture">
+                  <pic:nvPicPr>
+                    <pic:cNvPr id="0" name="Picture 2" descr="Macintosh HD:Users:Nick:Desktop:2.tiff"/>
+                    <pic:cNvPicPr>
+                      <a:picLocks noChangeAspect="1" noChangeArrowheads="1"/>
+                    </pic:cNvPicPr>
+                  </pic:nvPicPr>
+                  <pic:blipFill>
+                    <a:blip r:embed="rId10">
+                      <a:extLst>
+                        <a:ext uri="{28A0092B-C50C-407E-A947-70E740481C1C}">
+                          <a14:useLocalDpi xmlns:a14="http://schemas.microsoft.com/office/drawing/2010/main" val="0"/>
+                        </a:ext>
+                      </a:extLst>
+                    </a:blip>
+                    <a:srcRect/>
+                    <a:stretch>
+                      <a:fillRect/>
+                    </a:stretch>
+                  </pic:blipFill>
+                  <pic:spPr bwMode="auto">
+                    <a:xfrm>
+                      <a:off x="0" y="0"/>
+                      <a:ext cx="4115086" cy="2884078"/>
+                    </a:xfrm>
+                    <a:prstGeom prst="rect">
+                      <a:avLst/>
+                    </a:prstGeom>
+                    <a:noFill/>
+                    <a:ln>
+                      <a:noFill/>
+                    </a:ln>
+                  </pic:spPr>
+                </pic:pic>
+              </a:graphicData>
+            </a:graphic>
+          </wp:inline>
+        </w:drawing>
+      </w:r>
+    </w:p>
+    <w:p>
+      <w:pPr>
+        <w:rPr>
+          <w:rFonts w:ascii="Times New Roman" w:hAnsi="Times New Roman" w:cs="Times New Roman"/>
+          <w:b/>
+          <w:sz w:val="24"/>
+          <w:szCs w:val="24"/>
+        </w:rPr>
+      </w:pPr>
+      <w:r>
+        <w:rPr>
+          <w:rFonts w:ascii="Times New Roman" w:hAnsi="Times New Roman" w:cs="Times New Roman"/>
+          <w:b/>
+          <w:sz w:val="24"/>
+          <w:szCs w:val="24"/>
+        </w:rPr>
+        <w:t>Contribution</w:t>
+      </w:r>
+    </w:p>
+    <w:p>
+      <w:pPr>
+        <w:rPr>
+          <w:rFonts w:ascii="Times New Roman" w:hAnsi="Times New Roman" w:cs="Times New Roman"/>
+          <w:sz w:val="24"/>
+          <w:szCs w:val="24"/>
+        </w:rPr>
+      </w:pPr>
+      <w:r>
+        <w:rPr>
+          <w:rFonts w:ascii="Times New Roman" w:hAnsi="Times New Roman" w:cs="Times New Roman"/>
+          <w:sz w:val="24"/>
+          <w:szCs w:val="24"/>
+        </w:rPr>
+        <w:t>Amu implemented the high-level application functions, the calendar monthly view, and the login page.  He also worked to integrate the view and edit event panels Nicholas implemented into the monthly view.</w:t>
+      </w:r>
+    </w:p>
+    <w:p>
+      <w:pPr>
+        <w:rPr>
+          <w:rFonts w:ascii="Times New Roman" w:hAnsi="Times New Roman" w:cs="Times New Roman"/>
+          <w:sz w:val="24"/>
+          <w:szCs w:val="24"/>
+        </w:rPr>
+      </w:pPr>
+      <w:r>
+        <w:rPr>
+          <w:rFonts w:ascii="Times New Roman" w:hAnsi="Times New Roman" w:cs="Times New Roman"/>
+          <w:sz w:val="24"/>
+          <w:szCs w:val="24"/>
+        </w:rPr>
+        <w:t xml:space="preserve">Nicholas implemented the panels to view, create, and edit an event. He also </w:t>
+      </w:r>
+      <w:r>
+        <w:rPr>
+          <w:rFonts w:ascii="Times New Roman" w:hAnsi="Times New Roman" w:cs="Times New Roman"/>
+          <w:sz w:val="24"/>
+          <w:szCs w:val="24"/>
+        </w:rPr>
+        <w:t>restructured existing classes to make the different Event classes more compatible.</w:t>
+      </w:r>
+    </w:p>
     <w:sectPr>
-      <w:headerReference w:type="default" r:id="rId8"/>
-      <w:footerReference w:type="default" r:id="rId9"/>
+      <w:headerReference w:type="default" r:id="rId11"/>
+      <w:footerReference w:type="default" r:id="rId12"/>
       <w:pgSz w:w="12240" w:h="15840"/>
       <w:pgMar w:top="1440" w:right="1440" w:bottom="1440" w:left="1440" w:header="720" w:footer="720" w:gutter="0"/>
       <w:cols w:space="720"/>
@@ -553,7 +862,7 @@
 </file>
 
 <file path=word/endnotes.xml><?xml version="1.0" encoding="utf-8"?>
-<w:endnotes xmlns:wpc="http://schemas.microsoft.com/office/word/2010/wordprocessingCanvas" xmlns:mc="http://schemas.openxmlformats.org/markup-compatibility/2006" xmlns:o="urn:schemas-microsoft-com:office:office" xmlns:r="http://schemas.openxmlformats.org/officeDocument/2006/relationships" xmlns:m="http://schemas.openxmlformats.org/officeDocument/2006/math" xmlns:v="urn:schemas-microsoft-com:vml" xmlns:wp14="http://schemas.microsoft.com/office/word/2010/wordprocessingDrawing" xmlns:wp="http://schemas.openxmlformats.org/drawingml/2006/wordprocessingDrawing" xmlns:w10="urn:schemas-microsoft-com:office:word" xmlns:w="http://schemas.openxmlformats.org/wordprocessingml/2006/main" xmlns:w14="http://schemas.microsoft.com/office/word/2010/wordml" xmlns:wpg="http://schemas.microsoft.com/office/word/2010/wordprocessingGroup" xmlns:wpi="http://schemas.microsoft.com/office/word/2010/wordprocessingInk" xmlns:wne="http://schemas.microsoft.com/office/word/2006/wordml" xmlns:wps="http://schemas.microsoft.com/office/word/2010/wordprocessingShape" mc:Ignorable="w14 wp14">
+<w:endnotes xmlns:wpc="http://schemas.microsoft.com/office/word/2010/wordprocessingCanvas" xmlns:mo="http://schemas.microsoft.com/office/mac/office/2008/main" xmlns:mc="http://schemas.openxmlformats.org/markup-compatibility/2006" xmlns:mv="urn:schemas-microsoft-com:mac:vml" xmlns:o="urn:schemas-microsoft-com:office:office" xmlns:r="http://schemas.openxmlformats.org/officeDocument/2006/relationships" xmlns:m="http://schemas.openxmlformats.org/officeDocument/2006/math" xmlns:v="urn:schemas-microsoft-com:vml" xmlns:wp14="http://schemas.microsoft.com/office/word/2010/wordprocessingDrawing" xmlns:wp="http://schemas.openxmlformats.org/drawingml/2006/wordprocessingDrawing" xmlns:w10="urn:schemas-microsoft-com:office:word" xmlns:w="http://schemas.openxmlformats.org/wordprocessingml/2006/main" xmlns:w14="http://schemas.microsoft.com/office/word/2010/wordml" xmlns:wpg="http://schemas.microsoft.com/office/word/2010/wordprocessingGroup" xmlns:wpi="http://schemas.microsoft.com/office/word/2010/wordprocessingInk" xmlns:wne="http://schemas.microsoft.com/office/word/2006/wordml" xmlns:wps="http://schemas.microsoft.com/office/word/2010/wordprocessingShape" mc:Ignorable="w14 wp14">
   <w:endnote w:type="separator" w:id="-1">
     <w:p>
       <w:pPr>
@@ -578,7 +887,7 @@
 </file>
 
 <file path=word/footer1.xml><?xml version="1.0" encoding="utf-8"?>
-<w:ftr xmlns:wpc="http://schemas.microsoft.com/office/word/2010/wordprocessingCanvas" xmlns:mc="http://schemas.openxmlformats.org/markup-compatibility/2006" xmlns:o="urn:schemas-microsoft-com:office:office" xmlns:r="http://schemas.openxmlformats.org/officeDocument/2006/relationships" xmlns:m="http://schemas.openxmlformats.org/officeDocument/2006/math" xmlns:v="urn:schemas-microsoft-com:vml" xmlns:wp14="http://schemas.microsoft.com/office/word/2010/wordprocessingDrawing" xmlns:wp="http://schemas.openxmlformats.org/drawingml/2006/wordprocessingDrawing" xmlns:w10="urn:schemas-microsoft-com:office:word" xmlns:w="http://schemas.openxmlformats.org/wordprocessingml/2006/main" xmlns:w14="http://schemas.microsoft.com/office/word/2010/wordml" xmlns:wpg="http://schemas.microsoft.com/office/word/2010/wordprocessingGroup" xmlns:wpi="http://schemas.microsoft.com/office/word/2010/wordprocessingInk" xmlns:wne="http://schemas.microsoft.com/office/word/2006/wordml" xmlns:wps="http://schemas.microsoft.com/office/word/2010/wordprocessingShape" mc:Ignorable="w14 wp14">
+<w:ftr xmlns:wpc="http://schemas.microsoft.com/office/word/2010/wordprocessingCanvas" xmlns:mo="http://schemas.microsoft.com/office/mac/office/2008/main" xmlns:mc="http://schemas.openxmlformats.org/markup-compatibility/2006" xmlns:mv="urn:schemas-microsoft-com:mac:vml" xmlns:o="urn:schemas-microsoft-com:office:office" xmlns:r="http://schemas.openxmlformats.org/officeDocument/2006/relationships" xmlns:m="http://schemas.openxmlformats.org/officeDocument/2006/math" xmlns:v="urn:schemas-microsoft-com:vml" xmlns:wp14="http://schemas.microsoft.com/office/word/2010/wordprocessingDrawing" xmlns:wp="http://schemas.openxmlformats.org/drawingml/2006/wordprocessingDrawing" xmlns:w10="urn:schemas-microsoft-com:office:word" xmlns:w="http://schemas.openxmlformats.org/wordprocessingml/2006/main" xmlns:w14="http://schemas.microsoft.com/office/word/2010/wordml" xmlns:wpg="http://schemas.microsoft.com/office/word/2010/wordprocessingGroup" xmlns:wpi="http://schemas.microsoft.com/office/word/2010/wordprocessingInk" xmlns:wne="http://schemas.microsoft.com/office/word/2006/wordml" xmlns:wps="http://schemas.microsoft.com/office/word/2010/wordprocessingShape" mc:Ignorable="w14 wp14">
   <w:sdt>
     <w:sdtPr>
       <w:id w:val="733197517"/>
@@ -587,7 +896,6 @@
         <w:docPartUnique/>
       </w:docPartObj>
     </w:sdtPr>
-    <w:sdtEndPr/>
     <w:sdtContent>
       <w:sdt>
         <w:sdtPr>
@@ -597,7 +905,6 @@
             <w:docPartUnique/>
           </w:docPartObj>
         </w:sdtPr>
-        <w:sdtEndPr/>
         <w:sdtContent>
           <w:p>
             <w:pPr>
@@ -638,7 +945,7 @@
                 <w:bCs/>
                 <w:noProof/>
               </w:rPr>
-              <w:t>1</w:t>
+              <w:t>2</w:t>
             </w:r>
             <w:r>
               <w:rPr>
@@ -683,7 +990,7 @@
                 <w:bCs/>
                 <w:noProof/>
               </w:rPr>
-              <w:t>1</w:t>
+              <w:t>2</w:t>
             </w:r>
             <w:r>
               <w:rPr>
@@ -708,7 +1015,7 @@
 </file>
 
 <file path=word/footnotes.xml><?xml version="1.0" encoding="utf-8"?>
-<w:footnotes xmlns:wpc="http://schemas.microsoft.com/office/word/2010/wordprocessingCanvas" xmlns:mc="http://schemas.openxmlformats.org/markup-compatibility/2006" xmlns:o="urn:schemas-microsoft-com:office:office" xmlns:r="http://schemas.openxmlformats.org/officeDocument/2006/relationships" xmlns:m="http://schemas.openxmlformats.org/officeDocument/2006/math" xmlns:v="urn:schemas-microsoft-com:vml" xmlns:wp14="http://schemas.microsoft.com/office/word/2010/wordprocessingDrawing" xmlns:wp="http://schemas.openxmlformats.org/drawingml/2006/wordprocessingDrawing" xmlns:w10="urn:schemas-microsoft-com:office:word" xmlns:w="http://schemas.openxmlformats.org/wordprocessingml/2006/main" xmlns:w14="http://schemas.microsoft.com/office/word/2010/wordml" xmlns:wpg="http://schemas.microsoft.com/office/word/2010/wordprocessingGroup" xmlns:wpi="http://schemas.microsoft.com/office/word/2010/wordprocessingInk" xmlns:wne="http://schemas.microsoft.com/office/word/2006/wordml" xmlns:wps="http://schemas.microsoft.com/office/word/2010/wordprocessingShape" mc:Ignorable="w14 wp14">
+<w:footnotes xmlns:wpc="http://schemas.microsoft.com/office/word/2010/wordprocessingCanvas" xmlns:mo="http://schemas.microsoft.com/office/mac/office/2008/main" xmlns:mc="http://schemas.openxmlformats.org/markup-compatibility/2006" xmlns:mv="urn:schemas-microsoft-com:mac:vml" xmlns:o="urn:schemas-microsoft-com:office:office" xmlns:r="http://schemas.openxmlformats.org/officeDocument/2006/relationships" xmlns:m="http://schemas.openxmlformats.org/officeDocument/2006/math" xmlns:v="urn:schemas-microsoft-com:vml" xmlns:wp14="http://schemas.microsoft.com/office/word/2010/wordprocessingDrawing" xmlns:wp="http://schemas.openxmlformats.org/drawingml/2006/wordprocessingDrawing" xmlns:w10="urn:schemas-microsoft-com:office:word" xmlns:w="http://schemas.openxmlformats.org/wordprocessingml/2006/main" xmlns:w14="http://schemas.microsoft.com/office/word/2010/wordml" xmlns:wpg="http://schemas.microsoft.com/office/word/2010/wordprocessingGroup" xmlns:wpi="http://schemas.microsoft.com/office/word/2010/wordprocessingInk" xmlns:wne="http://schemas.microsoft.com/office/word/2006/wordml" xmlns:wps="http://schemas.microsoft.com/office/word/2010/wordprocessingShape" mc:Ignorable="w14 wp14">
   <w:footnote w:type="separator" w:id="-1">
     <w:p>
       <w:pPr>
@@ -733,7 +1040,7 @@
 </file>
 
 <file path=word/header1.xml><?xml version="1.0" encoding="utf-8"?>
-<w:hdr xmlns:wpc="http://schemas.microsoft.com/office/word/2010/wordprocessingCanvas" xmlns:mc="http://schemas.openxmlformats.org/markup-compatibility/2006" xmlns:o="urn:schemas-microsoft-com:office:office" xmlns:r="http://schemas.openxmlformats.org/officeDocument/2006/relationships" xmlns:m="http://schemas.openxmlformats.org/officeDocument/2006/math" xmlns:v="urn:schemas-microsoft-com:vml" xmlns:wp14="http://schemas.microsoft.com/office/word/2010/wordprocessingDrawing" xmlns:wp="http://schemas.openxmlformats.org/drawingml/2006/wordprocessingDrawing" xmlns:w10="urn:schemas-microsoft-com:office:word" xmlns:w="http://schemas.openxmlformats.org/wordprocessingml/2006/main" xmlns:w14="http://schemas.microsoft.com/office/word/2010/wordml" xmlns:wpg="http://schemas.microsoft.com/office/word/2010/wordprocessingGroup" xmlns:wpi="http://schemas.microsoft.com/office/word/2010/wordprocessingInk" xmlns:wne="http://schemas.microsoft.com/office/word/2006/wordml" xmlns:wps="http://schemas.microsoft.com/office/word/2010/wordprocessingShape" mc:Ignorable="w14 wp14">
+<w:hdr xmlns:wpc="http://schemas.microsoft.com/office/word/2010/wordprocessingCanvas" xmlns:mo="http://schemas.microsoft.com/office/mac/office/2008/main" xmlns:mc="http://schemas.openxmlformats.org/markup-compatibility/2006" xmlns:mv="urn:schemas-microsoft-com:mac:vml" xmlns:o="urn:schemas-microsoft-com:office:office" xmlns:r="http://schemas.openxmlformats.org/officeDocument/2006/relationships" xmlns:m="http://schemas.openxmlformats.org/officeDocument/2006/math" xmlns:v="urn:schemas-microsoft-com:vml" xmlns:wp14="http://schemas.microsoft.com/office/word/2010/wordprocessingDrawing" xmlns:wp="http://schemas.openxmlformats.org/drawingml/2006/wordprocessingDrawing" xmlns:w10="urn:schemas-microsoft-com:office:word" xmlns:w="http://schemas.openxmlformats.org/wordprocessingml/2006/main" xmlns:w14="http://schemas.microsoft.com/office/word/2010/wordml" xmlns:wpg="http://schemas.microsoft.com/office/word/2010/wordprocessingGroup" xmlns:wpi="http://schemas.microsoft.com/office/word/2010/wordprocessingInk" xmlns:wne="http://schemas.microsoft.com/office/word/2006/wordml" xmlns:wps="http://schemas.microsoft.com/office/word/2010/wordprocessingShape" mc:Ignorable="w14 wp14">
   <w:p>
     <w:pPr>
       <w:pStyle w:val="Header"/>
@@ -758,7 +1065,7 @@
 </file>
 
 <file path=word/numbering.xml><?xml version="1.0" encoding="utf-8"?>
-<w:numbering xmlns:wpc="http://schemas.microsoft.com/office/word/2010/wordprocessingCanvas" xmlns:mc="http://schemas.openxmlformats.org/markup-compatibility/2006" xmlns:o="urn:schemas-microsoft-com:office:office" xmlns:r="http://schemas.openxmlformats.org/officeDocument/2006/relationships" xmlns:m="http://schemas.openxmlformats.org/officeDocument/2006/math" xmlns:v="urn:schemas-microsoft-com:vml" xmlns:wp14="http://schemas.microsoft.com/office/word/2010/wordprocessingDrawing" xmlns:wp="http://schemas.openxmlformats.org/drawingml/2006/wordprocessingDrawing" xmlns:w10="urn:schemas-microsoft-com:office:word" xmlns:w="http://schemas.openxmlformats.org/wordprocessingml/2006/main" xmlns:w14="http://schemas.microsoft.com/office/word/2010/wordml" xmlns:wpg="http://schemas.microsoft.com/office/word/2010/wordprocessingGroup" xmlns:wpi="http://schemas.microsoft.com/office/word/2010/wordprocessingInk" xmlns:wne="http://schemas.microsoft.com/office/word/2006/wordml" xmlns:wps="http://schemas.microsoft.com/office/word/2010/wordprocessingShape" mc:Ignorable="w14 wp14">
+<w:numbering xmlns:wpc="http://schemas.microsoft.com/office/word/2010/wordprocessingCanvas" xmlns:mo="http://schemas.microsoft.com/office/mac/office/2008/main" xmlns:mc="http://schemas.openxmlformats.org/markup-compatibility/2006" xmlns:mv="urn:schemas-microsoft-com:mac:vml" xmlns:o="urn:schemas-microsoft-com:office:office" xmlns:r="http://schemas.openxmlformats.org/officeDocument/2006/relationships" xmlns:m="http://schemas.openxmlformats.org/officeDocument/2006/math" xmlns:v="urn:schemas-microsoft-com:vml" xmlns:wp14="http://schemas.microsoft.com/office/word/2010/wordprocessingDrawing" xmlns:wp="http://schemas.openxmlformats.org/drawingml/2006/wordprocessingDrawing" xmlns:w10="urn:schemas-microsoft-com:office:word" xmlns:w="http://schemas.openxmlformats.org/wordprocessingml/2006/main" xmlns:w14="http://schemas.microsoft.com/office/word/2010/wordml" xmlns:wpg="http://schemas.microsoft.com/office/word/2010/wordprocessingGroup" xmlns:wpi="http://schemas.microsoft.com/office/word/2010/wordprocessingInk" xmlns:wne="http://schemas.microsoft.com/office/word/2006/wordml" xmlns:wps="http://schemas.microsoft.com/office/word/2010/wordprocessingShape" mc:Ignorable="w14 wp14">
   <w:abstractNum w:abstractNumId="0">
     <w:nsid w:val="161677D9"/>
     <w:multiLevelType w:val="hybridMultilevel"/>
@@ -1011,7 +1318,7 @@
       </w:pPr>
     </w:pPrDefault>
   </w:docDefaults>
-  <w:latentStyles w:defLockedState="0" w:defUIPriority="99" w:defSemiHidden="1" w:defUnhideWhenUsed="1" w:defQFormat="0" w:count="267">
+  <w:latentStyles w:defLockedState="0" w:defUIPriority="99" w:defSemiHidden="1" w:defUnhideWhenUsed="1" w:defQFormat="0" w:count="276">
     <w:lsdException w:name="Normal" w:semiHidden="0" w:uiPriority="0" w:unhideWhenUsed="0" w:qFormat="1"/>
     <w:lsdException w:name="heading 1" w:semiHidden="0" w:uiPriority="9" w:unhideWhenUsed="0" w:qFormat="1"/>
     <w:lsdException w:name="heading 2" w:uiPriority="9" w:qFormat="1"/>
@@ -1270,7 +1577,7 @@
 </file>
 
 <file path=word/stylesWithEffects.xml><?xml version="1.0" encoding="utf-8"?>
-<w:styles xmlns:wpc="http://schemas.microsoft.com/office/word/2010/wordprocessingCanvas" xmlns:mc="http://schemas.openxmlformats.org/markup-compatibility/2006" xmlns:o="urn:schemas-microsoft-com:office:office" xmlns:r="http://schemas.openxmlformats.org/officeDocument/2006/relationships" xmlns:m="http://schemas.openxmlformats.org/officeDocument/2006/math" xmlns:v="urn:schemas-microsoft-com:vml" xmlns:wp14="http://schemas.microsoft.com/office/word/2010/wordprocessingDrawing" xmlns:wp="http://schemas.openxmlformats.org/drawingml/2006/wordprocessingDrawing" xmlns:w10="urn:schemas-microsoft-com:office:word" xmlns:w="http://schemas.openxmlformats.org/wordprocessingml/2006/main" xmlns:w14="http://schemas.microsoft.com/office/word/2010/wordml" xmlns:wpg="http://schemas.microsoft.com/office/word/2010/wordprocessingGroup" xmlns:wpi="http://schemas.microsoft.com/office/word/2010/wordprocessingInk" xmlns:wne="http://schemas.microsoft.com/office/word/2006/wordml" xmlns:wps="http://schemas.microsoft.com/office/word/2010/wordprocessingShape" mc:Ignorable="w14 wp14">
+<w:styles xmlns:wpc="http://schemas.microsoft.com/office/word/2010/wordprocessingCanvas" xmlns:mo="http://schemas.microsoft.com/office/mac/office/2008/main" xmlns:mc="http://schemas.openxmlformats.org/markup-compatibility/2006" xmlns:mv="urn:schemas-microsoft-com:mac:vml" xmlns:o="urn:schemas-microsoft-com:office:office" xmlns:r="http://schemas.openxmlformats.org/officeDocument/2006/relationships" xmlns:m="http://schemas.openxmlformats.org/officeDocument/2006/math" xmlns:v="urn:schemas-microsoft-com:vml" xmlns:wp14="http://schemas.microsoft.com/office/word/2010/wordprocessingDrawing" xmlns:wp="http://schemas.openxmlformats.org/drawingml/2006/wordprocessingDrawing" xmlns:w10="urn:schemas-microsoft-com:office:word" xmlns:w="http://schemas.openxmlformats.org/wordprocessingml/2006/main" xmlns:w14="http://schemas.microsoft.com/office/word/2010/wordml" xmlns:wpg="http://schemas.microsoft.com/office/word/2010/wordprocessingGroup" xmlns:wpi="http://schemas.microsoft.com/office/word/2010/wordprocessingInk" xmlns:wne="http://schemas.microsoft.com/office/word/2006/wordml" xmlns:wps="http://schemas.microsoft.com/office/word/2010/wordprocessingShape" mc:Ignorable="w14 wp14">
   <w:docDefaults>
     <w:rPrDefault>
       <w:rPr>
@@ -1286,7 +1593,7 @@
       </w:pPr>
     </w:pPrDefault>
   </w:docDefaults>
-  <w:latentStyles w:defLockedState="0" w:defUIPriority="99" w:defSemiHidden="1" w:defUnhideWhenUsed="1" w:defQFormat="0" w:count="267">
+  <w:latentStyles w:defLockedState="0" w:defUIPriority="99" w:defSemiHidden="1" w:defUnhideWhenUsed="1" w:defQFormat="0" w:count="276">
     <w:lsdException w:name="Normal" w:semiHidden="0" w:uiPriority="0" w:unhideWhenUsed="0" w:qFormat="1"/>
     <w:lsdException w:name="heading 1" w:semiHidden="0" w:uiPriority="9" w:unhideWhenUsed="0" w:qFormat="1"/>
     <w:lsdException w:name="heading 2" w:uiPriority="9" w:qFormat="1"/>

</xml_diff>